<commit_message>
Ordner Test hinzugefuegt, erstes Testdokument eingecheckt
</commit_message>
<xml_diff>
--- a/Doc/Iterationsplan.docx
+++ b/Doc/Iterationsplan.docx
@@ -1282,6 +1282,7 @@
         <w:gridCol w:w="1728"/>
         <w:gridCol w:w="1728"/>
         <w:gridCol w:w="1728"/>
+        <w:gridCol w:w="1728"/>
       </w:tblGrid>
       <w:tr>
         <w:tc>
@@ -1338,6 +1339,25 @@
                 <w:lang w:val="de-CH"/>
               </w:rPr>
               <w:t>Milestones</w:t>
+            </w:r>
+          </w:p>
+        </w:tc>
+        <w:tc>
+          <w:tcPr>
+            <w:tcW w:w="1728" w:type="dxa"/>
+            <w:shd w:val="clear" w:color="auto" w:fill="F79646" w:themeFill="accent6"/>
+          </w:tcPr>
+          <w:p>
+            <w:pPr>
+              <w:rPr>
+                <w:lang w:val="de-CH"/>
+              </w:rPr>
+            </w:pPr>
+            <w:r>
+              <w:rPr>
+                <w:lang w:val="de-CH"/>
+              </w:rPr>
+              <w:t>In Progress</w:t>
             </w:r>
           </w:p>
         </w:tc>
@@ -2040,7 +2060,7 @@
 </file>
 
 <file path=customXml/itemProps1.xml><?xml version="1.0" encoding="utf-8"?>
-<ds:datastoreItem xmlns:ds="http://schemas.openxmlformats.org/officeDocument/2006/customXml" ds:itemID="{6D45ADDB-D1DE-4942-8023-7FA269868D99}">
+<ds:datastoreItem xmlns:ds="http://schemas.openxmlformats.org/officeDocument/2006/customXml" ds:itemID="{B4F290CF-F80C-4B1B-B88B-CFEC3CCA9114}">
   <ds:schemaRefs>
     <ds:schemaRef ds:uri="http://schemas.openxmlformats.org/officeDocument/2006/bibliography"/>
   </ds:schemaRefs>

</xml_diff>